<commit_message>
added haedline to project log
</commit_message>
<xml_diff>
--- a/Project log.docx
+++ b/Project log.docx
@@ -8,6 +8,36 @@
           <w:tab w:val="left" w:pos="2552"/>
         </w:tabs>
         <w:rPr>
+          <w:u w:val="single"/>
+          <w:lang w:val="en-US"/>
+        </w:rPr>
+      </w:pPr>
+      <w:bookmarkStart w:id="0" w:name="_GoBack"/>
+      <w:r>
+        <w:rPr>
+          <w:u w:val="single"/>
+          <w:lang w:val="en-US"/>
+        </w:rPr>
+        <w:t>Project log</w:t>
+      </w:r>
+    </w:p>
+    <w:bookmarkEnd w:id="0"/>
+    <w:p>
+      <w:pPr>
+        <w:tabs>
+          <w:tab w:val="left" w:pos="2552"/>
+        </w:tabs>
+        <w:rPr>
+          <w:lang w:val="en-US"/>
+        </w:rPr>
+      </w:pPr>
+    </w:p>
+    <w:p>
+      <w:pPr>
+        <w:tabs>
+          <w:tab w:val="left" w:pos="2552"/>
+        </w:tabs>
+        <w:rPr>
           <w:lang w:val="en-US"/>
         </w:rPr>
       </w:pPr>
@@ -219,8 +249,6 @@
         <w:tab/>
         <w:t>Integrated reading from clipboard</w:t>
       </w:r>
-      <w:bookmarkStart w:id="0" w:name="_GoBack"/>
-      <w:bookmarkEnd w:id="0"/>
     </w:p>
     <w:p>
       <w:pPr>

</xml_diff>